<commit_message>
Fixed class diagrams to be visible easier, created before/after class relationship slides
</commit_message>
<xml_diff>
--- a/Documents/Final Presentation/class_diagram.docx
+++ b/Documents/Final Presentation/class_diagram.docx
@@ -2,10 +2,7 @@
 <file path=word/document.xml><?xml version="1.0" encoding="utf-8"?>
 <w:document xmlns:wpc="http://schemas.microsoft.com/office/word/2010/wordprocessingCanvas" xmlns:cx="http://schemas.microsoft.com/office/drawing/2014/chartex" xmlns:cx1="http://schemas.microsoft.com/office/drawing/2015/9/8/chartex" xmlns:cx2="http://schemas.microsoft.com/office/drawing/2015/10/21/chartex" xmlns:cx3="http://schemas.microsoft.com/office/drawing/2016/5/9/chartex" xmlns:cx4="http://schemas.microsoft.com/office/drawing/2016/5/10/chartex" xmlns:cx5="http://schemas.microsoft.com/office/drawing/2016/5/11/chartex" xmlns:cx6="http://schemas.microsoft.com/office/drawing/2016/5/12/chartex" xmlns:cx7="http://schemas.microsoft.com/office/drawing/2016/5/13/chartex" xmlns:cx8="http://schemas.microsoft.com/office/drawing/2016/5/14/chartex" xmlns:mc="http://schemas.openxmlformats.org/markup-compatibility/2006" xmlns:aink="http://schemas.microsoft.com/office/drawing/2016/ink" xmlns:am3d="http://schemas.microsoft.com/office/drawing/2017/model3d" xmlns:o="urn:schemas-microsoft-com:office:office" xmlns:r="http://schemas.openxmlformats.org/officeDocument/2006/relationships" xmlns:m="http://schemas.openxmlformats.org/officeDocument/2006/math" xmlns:v="urn:schemas-microsoft-com:vml" xmlns:wp14="http://schemas.microsoft.com/office/word/2010/wordprocessingDrawing" xmlns:wp="http://schemas.openxmlformats.org/drawingml/2006/wordprocessingDrawing" xmlns:w10="urn:schemas-microsoft-com:office:word" xmlns:w="http://schemas.openxmlformats.org/wordprocessingml/2006/main" xmlns:w14="http://schemas.microsoft.com/office/word/2010/wordml" xmlns:w15="http://schemas.microsoft.com/office/word/2012/wordml" xmlns:w16cid="http://schemas.microsoft.com/office/word/2016/wordml/cid" xmlns:w16se="http://schemas.microsoft.com/office/word/2015/wordml/symex" xmlns:wpg="http://schemas.microsoft.com/office/word/2010/wordprocessingGroup" xmlns:wpi="http://schemas.microsoft.com/office/word/2010/wordprocessingInk" xmlns:wne="http://schemas.microsoft.com/office/word/2006/wordml" xmlns:wps="http://schemas.microsoft.com/office/word/2010/wordprocessingShape" mc:Ignorable="w14 w15 w16se w16cid wp14">
   <w:body>
-    <w:p>
-      <w:bookmarkStart w:id="0" w:name="_GoBack"/>
-      <w:bookmarkEnd w:id="0"/>
-    </w:p>
+    <w:p/>
     <w:p/>
     <w:p/>
     <w:tbl>
@@ -27,6 +24,7 @@
             <w:pPr>
               <w:jc w:val="center"/>
             </w:pPr>
+            <w:bookmarkStart w:id="0" w:name="_Hlk24995903"/>
             <w:proofErr w:type="spellStart"/>
             <w:r>
               <w:t>ConnectFourGUI</w:t>
@@ -48,7 +46,7 @@
               <w:rPr>
                 <w:u w:val="single"/>
               </w:rPr>
-              <w:t>BLUE</w:t>
+              <w:t>COLOUR</w:t>
             </w:r>
             <w:r>
               <w:t>: tuple of int</w:t>
@@ -62,7 +60,77 @@
               <w:rPr>
                 <w:u w:val="single"/>
               </w:rPr>
-              <w:t>LIGHT_BLUE</w:t>
+              <w:t>SQUARESIZE</w:t>
+            </w:r>
+            <w:r>
+              <w:t>: int</w:t>
+            </w:r>
+          </w:p>
+          <w:p>
+            <w:r>
+              <w:t xml:space="preserve">+ </w:t>
+            </w:r>
+            <w:r>
+              <w:rPr>
+                <w:u w:val="single"/>
+              </w:rPr>
+              <w:t>NUM_COLS</w:t>
+            </w:r>
+            <w:r>
+              <w:t>: int</w:t>
+            </w:r>
+          </w:p>
+          <w:p>
+            <w:r>
+              <w:t xml:space="preserve">+ </w:t>
+            </w:r>
+            <w:r>
+              <w:rPr>
+                <w:u w:val="single"/>
+              </w:rPr>
+              <w:t>NUM_ROWS</w:t>
+            </w:r>
+            <w:r>
+              <w:t>: int</w:t>
+            </w:r>
+          </w:p>
+          <w:p>
+            <w:r>
+              <w:t xml:space="preserve">+ </w:t>
+            </w:r>
+            <w:r>
+              <w:rPr>
+                <w:u w:val="single"/>
+              </w:rPr>
+              <w:t>WIDTH</w:t>
+            </w:r>
+            <w:r>
+              <w:t>: int</w:t>
+            </w:r>
+          </w:p>
+          <w:p>
+            <w:r>
+              <w:t xml:space="preserve">+ </w:t>
+            </w:r>
+            <w:r>
+              <w:rPr>
+                <w:u w:val="single"/>
+              </w:rPr>
+              <w:t>HEIGHT</w:t>
+            </w:r>
+            <w:r>
+              <w:t>: int</w:t>
+            </w:r>
+          </w:p>
+          <w:p>
+            <w:r>
+              <w:t xml:space="preserve">+ </w:t>
+            </w:r>
+            <w:r>
+              <w:rPr>
+                <w:u w:val="single"/>
+              </w:rPr>
+              <w:t>SIZE</w:t>
             </w:r>
             <w:r>
               <w:t>: tuple of int</w:t>
@@ -76,90 +144,18 @@
               <w:rPr>
                 <w:u w:val="single"/>
               </w:rPr>
-              <w:t>BLACK</w:t>
-            </w:r>
-            <w:r>
-              <w:t>: tuple of int</w:t>
-            </w:r>
-          </w:p>
-          <w:p>
-            <w:r>
-              <w:t xml:space="preserve">+ </w:t>
-            </w:r>
-            <w:r>
+              <w:t>RADIUS</w:t>
+            </w:r>
+            <w:r>
+              <w:t>: int</w:t>
+            </w:r>
+          </w:p>
+          <w:p>
+            <w:pPr>
               <w:rPr>
                 <w:u w:val="single"/>
               </w:rPr>
-              <w:t>RED</w:t>
-            </w:r>
-            <w:r>
-              <w:t>: tuple of int</w:t>
-            </w:r>
-          </w:p>
-          <w:p>
-            <w:r>
-              <w:rPr>
-                <w:noProof/>
-              </w:rPr>
-              <mc:AlternateContent>
-                <mc:Choice Requires="wps">
-                  <w:drawing>
-                    <wp:anchor distT="0" distB="0" distL="114300" distR="114300" simplePos="0" relativeHeight="251659264" behindDoc="0" locked="0" layoutInCell="1" allowOverlap="1" wp14:anchorId="7EAE4544" wp14:editId="7EA44EA4">
-                      <wp:simplePos x="0" y="0"/>
-                      <wp:positionH relativeFrom="column">
-                        <wp:posOffset>5854912</wp:posOffset>
-                      </wp:positionH>
-                      <wp:positionV relativeFrom="paragraph">
-                        <wp:posOffset>142875</wp:posOffset>
-                      </wp:positionV>
-                      <wp:extent cx="3136900" cy="232833"/>
-                      <wp:effectExtent l="0" t="0" r="25400" b="34290"/>
-                      <wp:wrapNone/>
-                      <wp:docPr id="1" name="Straight Connector 1"/>
-                      <wp:cNvGraphicFramePr/>
-                      <a:graphic xmlns:a="http://schemas.openxmlformats.org/drawingml/2006/main">
-                        <a:graphicData uri="http://schemas.microsoft.com/office/word/2010/wordprocessingShape">
-                          <wps:wsp>
-                            <wps:cNvCnPr/>
-                            <wps:spPr>
-                              <a:xfrm flipV="1">
-                                <a:off x="0" y="0"/>
-                                <a:ext cx="3136900" cy="232833"/>
-                              </a:xfrm>
-                              <a:prstGeom prst="line">
-                                <a:avLst/>
-                              </a:prstGeom>
-                            </wps:spPr>
-                            <wps:style>
-                              <a:lnRef idx="3">
-                                <a:schemeClr val="dk1"/>
-                              </a:lnRef>
-                              <a:fillRef idx="0">
-                                <a:schemeClr val="dk1"/>
-                              </a:fillRef>
-                              <a:effectRef idx="2">
-                                <a:schemeClr val="dk1"/>
-                              </a:effectRef>
-                              <a:fontRef idx="minor">
-                                <a:schemeClr val="tx1"/>
-                              </a:fontRef>
-                            </wps:style>
-                            <wps:bodyPr/>
-                          </wps:wsp>
-                        </a:graphicData>
-                      </a:graphic>
-                    </wp:anchor>
-                  </w:drawing>
-                </mc:Choice>
-                <mc:Fallback>
-                  <w:pict>
-                    <v:line w14:anchorId="24EF0157" id="Straight Connector 1" o:spid="_x0000_s1026" style="position:absolute;flip:y;z-index:251659264;visibility:visible;mso-wrap-style:square;mso-wrap-distance-left:9pt;mso-wrap-distance-top:0;mso-wrap-distance-right:9pt;mso-wrap-distance-bottom:0;mso-position-horizontal:absolute;mso-position-horizontal-relative:text;mso-position-vertical:absolute;mso-position-vertical-relative:text" from="461pt,11.25pt" to="708pt,29.6pt" o:gfxdata="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" strokecolor="black [3200]" strokeweight="1.5pt">
-                      <v:stroke joinstyle="miter"/>
-                    </v:line>
-                  </w:pict>
-                </mc:Fallback>
-              </mc:AlternateContent>
-            </w:r>
+            </w:pPr>
             <w:r>
               <w:t xml:space="preserve">+ </w:t>
             </w:r>
@@ -167,123 +163,6 @@
               <w:rPr>
                 <w:u w:val="single"/>
               </w:rPr>
-              <w:t>YELLOW</w:t>
-            </w:r>
-            <w:r>
-              <w:t>: tuple of int</w:t>
-            </w:r>
-          </w:p>
-          <w:p>
-            <w:r>
-              <w:t xml:space="preserve">+ </w:t>
-            </w:r>
-            <w:r>
-              <w:rPr>
-                <w:u w:val="single"/>
-              </w:rPr>
-              <w:t>SQUARESIZE</w:t>
-            </w:r>
-            <w:r>
-              <w:t>: int</w:t>
-            </w:r>
-          </w:p>
-          <w:p>
-            <w:r>
-              <w:t xml:space="preserve">+ </w:t>
-            </w:r>
-            <w:r>
-              <w:rPr>
-                <w:u w:val="single"/>
-              </w:rPr>
-              <w:t>NUM_COLS</w:t>
-            </w:r>
-            <w:r>
-              <w:t>: int</w:t>
-            </w:r>
-          </w:p>
-          <w:p>
-            <w:r>
-              <w:t xml:space="preserve">+ </w:t>
-            </w:r>
-            <w:r>
-              <w:rPr>
-                <w:u w:val="single"/>
-              </w:rPr>
-              <w:t>NUM_ROWS</w:t>
-            </w:r>
-            <w:r>
-              <w:t>: int</w:t>
-            </w:r>
-          </w:p>
-          <w:p>
-            <w:r>
-              <w:t xml:space="preserve">+ </w:t>
-            </w:r>
-            <w:r>
-              <w:rPr>
-                <w:u w:val="single"/>
-              </w:rPr>
-              <w:t>WIDTH</w:t>
-            </w:r>
-            <w:r>
-              <w:t>: int</w:t>
-            </w:r>
-          </w:p>
-          <w:p>
-            <w:r>
-              <w:t xml:space="preserve">+ </w:t>
-            </w:r>
-            <w:r>
-              <w:rPr>
-                <w:u w:val="single"/>
-              </w:rPr>
-              <w:t>HEIGHT</w:t>
-            </w:r>
-            <w:r>
-              <w:t>: int</w:t>
-            </w:r>
-          </w:p>
-          <w:p>
-            <w:r>
-              <w:t xml:space="preserve">+ </w:t>
-            </w:r>
-            <w:r>
-              <w:rPr>
-                <w:u w:val="single"/>
-              </w:rPr>
-              <w:t>SIZE</w:t>
-            </w:r>
-            <w:r>
-              <w:t>: tuple of int</w:t>
-            </w:r>
-          </w:p>
-          <w:p>
-            <w:r>
-              <w:t xml:space="preserve">+ </w:t>
-            </w:r>
-            <w:r>
-              <w:rPr>
-                <w:u w:val="single"/>
-              </w:rPr>
-              <w:t>RADIUS</w:t>
-            </w:r>
-            <w:r>
-              <w:t>: int</w:t>
-            </w:r>
-          </w:p>
-          <w:p>
-            <w:pPr>
-              <w:rPr>
-                <w:u w:val="single"/>
-              </w:rPr>
-            </w:pPr>
-            <w:r>
-              <w:t xml:space="preserve">+ </w:t>
-            </w:r>
-            <w:r>
-              <w:rPr>
-                <w:u w:val="single"/>
-              </w:rPr>
               <w:t>DISPLAY</w:t>
             </w:r>
             <w:r>
@@ -305,32 +184,6 @@
           </w:p>
           <w:p>
             <w:r>
-              <w:t xml:space="preserve">+ </w:t>
-            </w:r>
-            <w:proofErr w:type="spellStart"/>
-            <w:r>
-              <w:t>is_game_over</w:t>
-            </w:r>
-            <w:proofErr w:type="spellEnd"/>
-            <w:r>
-              <w:t>: bool</w:t>
-            </w:r>
-          </w:p>
-          <w:p>
-            <w:r>
-              <w:t xml:space="preserve">+ </w:t>
-            </w:r>
-            <w:proofErr w:type="spellStart"/>
-            <w:r>
-              <w:t>is_playing</w:t>
-            </w:r>
-            <w:proofErr w:type="spellEnd"/>
-            <w:r>
-              <w:t>: bool</w:t>
-            </w:r>
-          </w:p>
-          <w:p>
-            <w:r>
               <w:t xml:space="preserve">+ board: </w:t>
             </w:r>
             <w:proofErr w:type="spellStart"/>
@@ -338,24 +191,6 @@
               <w:t>ConnectFourBoard</w:t>
             </w:r>
             <w:proofErr w:type="spellEnd"/>
-          </w:p>
-          <w:p>
-            <w:r>
-              <w:t xml:space="preserve">+ </w:t>
-            </w:r>
-            <w:proofErr w:type="spellStart"/>
-            <w:r>
-              <w:t>is_board</w:t>
-            </w:r>
-            <w:proofErr w:type="spellEnd"/>
-            <w:r>
-              <w:t>: bool</w:t>
-            </w:r>
-          </w:p>
-          <w:p>
-            <w:r>
-              <w:t>+ winner: bool</w:t>
-            </w:r>
           </w:p>
         </w:tc>
       </w:tr>
@@ -725,6 +560,7 @@
           </w:p>
         </w:tc>
       </w:tr>
+      <w:bookmarkEnd w:id="0"/>
     </w:tbl>
     <w:p/>
     <w:tbl>
@@ -1756,549 +1592,6 @@
     <w:tbl>
       <w:tblPr>
         <w:tblStyle w:val="TableGrid"/>
-        <w:tblpPr w:leftFromText="180" w:rightFromText="180" w:vertAnchor="text" w:horzAnchor="page" w:tblpX="20341" w:tblpY="2661"/>
-        <w:tblW w:w="0" w:type="auto"/>
-        <w:tblLook w:val="04A0" w:firstRow="1" w:lastRow="0" w:firstColumn="1" w:lastColumn="0" w:noHBand="0" w:noVBand="1"/>
-      </w:tblPr>
-      <w:tblGrid>
-        <w:gridCol w:w="9350"/>
-      </w:tblGrid>
-      <w:tr>
-        <w:tc>
-          <w:tcPr>
-            <w:tcW w:w="9350" w:type="dxa"/>
-          </w:tcPr>
-          <w:p>
-            <w:pPr>
-              <w:jc w:val="center"/>
-            </w:pPr>
-            <w:bookmarkStart w:id="3" w:name="_Hlk24948633"/>
-            <w:proofErr w:type="spellStart"/>
-            <w:r>
-              <w:t>ConnectFourBoard</w:t>
-            </w:r>
-            <w:proofErr w:type="spellEnd"/>
-          </w:p>
-        </w:tc>
-      </w:tr>
-      <w:tr>
-        <w:tc>
-          <w:tcPr>
-            <w:tcW w:w="9350" w:type="dxa"/>
-          </w:tcPr>
-          <w:p>
-            <w:r>
-              <w:t xml:space="preserve">+ </w:t>
-            </w:r>
-            <w:proofErr w:type="spellStart"/>
-            <w:r>
-              <w:t>dim_row</w:t>
-            </w:r>
-            <w:proofErr w:type="spellEnd"/>
-            <w:r>
-              <w:t>: int</w:t>
-            </w:r>
-          </w:p>
-          <w:p>
-            <w:r>
-              <w:t xml:space="preserve">+ </w:t>
-            </w:r>
-            <w:proofErr w:type="spellStart"/>
-            <w:r>
-              <w:t>dim_col</w:t>
-            </w:r>
-            <w:proofErr w:type="spellEnd"/>
-            <w:r>
-              <w:t>: int</w:t>
-            </w:r>
-          </w:p>
-          <w:p>
-            <w:r>
-              <w:t>+ pointer: int</w:t>
-            </w:r>
-          </w:p>
-          <w:p>
-            <w:r>
-              <w:t>+ p1: str</w:t>
-            </w:r>
-          </w:p>
-          <w:p>
-            <w:r>
-              <w:t>+ p2: str</w:t>
-            </w:r>
-          </w:p>
-          <w:p>
-            <w:r>
-              <w:t xml:space="preserve">+ </w:t>
-            </w:r>
-            <w:proofErr w:type="spellStart"/>
-            <w:r>
-              <w:t>em</w:t>
-            </w:r>
-            <w:proofErr w:type="spellEnd"/>
-            <w:r>
-              <w:t>: str</w:t>
-            </w:r>
-          </w:p>
-          <w:p>
-            <w:r>
-              <w:t>+ turn: str</w:t>
-            </w:r>
-          </w:p>
-          <w:p>
-            <w:r>
-              <w:t>+ board: list of int</w:t>
-            </w:r>
-          </w:p>
-        </w:tc>
-      </w:tr>
-      <w:tr>
-        <w:tc>
-          <w:tcPr>
-            <w:tcW w:w="9350" w:type="dxa"/>
-          </w:tcPr>
-          <w:p>
-            <w:r>
-              <w:t>+ _</w:t>
-            </w:r>
-            <w:proofErr w:type="spellStart"/>
-            <w:r>
-              <w:t>init</w:t>
-            </w:r>
-            <w:proofErr w:type="spellEnd"/>
-            <w:proofErr w:type="gramStart"/>
-            <w:r>
-              <w:t>_(</w:t>
-            </w:r>
-            <w:proofErr w:type="gramEnd"/>
-            <w:r>
-              <w:t xml:space="preserve">self: </w:t>
-            </w:r>
-            <w:proofErr w:type="spellStart"/>
-            <w:r>
-              <w:t>ConnectFourBoard</w:t>
-            </w:r>
-            <w:proofErr w:type="spellEnd"/>
-            <w:r>
-              <w:t xml:space="preserve">, rows: int, cols: int): </w:t>
-            </w:r>
-            <w:proofErr w:type="spellStart"/>
-            <w:r>
-              <w:t>NoneType</w:t>
-            </w:r>
-            <w:proofErr w:type="spellEnd"/>
-          </w:p>
-          <w:p>
-            <w:r>
-              <w:t xml:space="preserve">+ </w:t>
-            </w:r>
-            <w:proofErr w:type="spellStart"/>
-            <w:r>
-              <w:t>move_</w:t>
-            </w:r>
-            <w:proofErr w:type="gramStart"/>
-            <w:r>
-              <w:t>left</w:t>
-            </w:r>
-            <w:proofErr w:type="spellEnd"/>
-            <w:r>
-              <w:t>(</w:t>
-            </w:r>
-            <w:proofErr w:type="gramEnd"/>
-            <w:r>
-              <w:t xml:space="preserve">self: </w:t>
-            </w:r>
-            <w:proofErr w:type="spellStart"/>
-            <w:r>
-              <w:t>ConnectFourBoard</w:t>
-            </w:r>
-            <w:proofErr w:type="spellEnd"/>
-            <w:r>
-              <w:t xml:space="preserve">): </w:t>
-            </w:r>
-            <w:proofErr w:type="spellStart"/>
-            <w:r>
-              <w:t>NoneType</w:t>
-            </w:r>
-            <w:proofErr w:type="spellEnd"/>
-          </w:p>
-          <w:p>
-            <w:r>
-              <w:t xml:space="preserve">+ </w:t>
-            </w:r>
-            <w:proofErr w:type="spellStart"/>
-            <w:r>
-              <w:t>move_</w:t>
-            </w:r>
-            <w:proofErr w:type="gramStart"/>
-            <w:r>
-              <w:t>right</w:t>
-            </w:r>
-            <w:proofErr w:type="spellEnd"/>
-            <w:r>
-              <w:t>(</w:t>
-            </w:r>
-            <w:proofErr w:type="gramEnd"/>
-            <w:r>
-              <w:t xml:space="preserve">self: </w:t>
-            </w:r>
-            <w:proofErr w:type="spellStart"/>
-            <w:r>
-              <w:t>ConnectFourBoard</w:t>
-            </w:r>
-            <w:proofErr w:type="spellEnd"/>
-            <w:r>
-              <w:t xml:space="preserve">): </w:t>
-            </w:r>
-            <w:proofErr w:type="spellStart"/>
-            <w:r>
-              <w:t>NoneType</w:t>
-            </w:r>
-            <w:proofErr w:type="spellEnd"/>
-          </w:p>
-          <w:p>
-            <w:r>
-              <w:t xml:space="preserve">+ </w:t>
-            </w:r>
-            <w:proofErr w:type="gramStart"/>
-            <w:r>
-              <w:t>drop(</w:t>
-            </w:r>
-            <w:proofErr w:type="gramEnd"/>
-            <w:r>
-              <w:t xml:space="preserve">self: </w:t>
-            </w:r>
-            <w:proofErr w:type="spellStart"/>
-            <w:r>
-              <w:t>ConnectFourBoard</w:t>
-            </w:r>
-            <w:proofErr w:type="spellEnd"/>
-            <w:r>
-              <w:t xml:space="preserve">, col: int): </w:t>
-            </w:r>
-            <w:proofErr w:type="spellStart"/>
-            <w:r>
-              <w:t>NoneType</w:t>
-            </w:r>
-            <w:proofErr w:type="spellEnd"/>
-          </w:p>
-          <w:p>
-            <w:r>
-              <w:t xml:space="preserve">+ </w:t>
-            </w:r>
-            <w:proofErr w:type="spellStart"/>
-            <w:r>
-              <w:t>can_</w:t>
-            </w:r>
-            <w:proofErr w:type="gramStart"/>
-            <w:r>
-              <w:t>drop</w:t>
-            </w:r>
-            <w:proofErr w:type="spellEnd"/>
-            <w:r>
-              <w:t>(</w:t>
-            </w:r>
-            <w:proofErr w:type="gramEnd"/>
-            <w:r>
-              <w:t xml:space="preserve">self: </w:t>
-            </w:r>
-            <w:proofErr w:type="spellStart"/>
-            <w:r>
-              <w:t>ConnectFourBoard</w:t>
-            </w:r>
-            <w:proofErr w:type="spellEnd"/>
-            <w:r>
-              <w:t>, col: int): Bool</w:t>
-            </w:r>
-          </w:p>
-          <w:p>
-            <w:r>
-              <w:t xml:space="preserve">+ </w:t>
-            </w:r>
-            <w:proofErr w:type="spellStart"/>
-            <w:r>
-              <w:t>other_</w:t>
-            </w:r>
-            <w:proofErr w:type="gramStart"/>
-            <w:r>
-              <w:t>player</w:t>
-            </w:r>
-            <w:proofErr w:type="spellEnd"/>
-            <w:r>
-              <w:t>(</w:t>
-            </w:r>
-            <w:proofErr w:type="gramEnd"/>
-            <w:r>
-              <w:t xml:space="preserve">self: </w:t>
-            </w:r>
-            <w:proofErr w:type="spellStart"/>
-            <w:r>
-              <w:t>ConnectFourBoard</w:t>
-            </w:r>
-            <w:proofErr w:type="spellEnd"/>
-            <w:r>
-              <w:t>): str</w:t>
-            </w:r>
-          </w:p>
-          <w:p>
-            <w:r>
-              <w:t xml:space="preserve">+ </w:t>
-            </w:r>
-            <w:proofErr w:type="spellStart"/>
-            <w:r>
-              <w:t>whos_</w:t>
-            </w:r>
-            <w:proofErr w:type="gramStart"/>
-            <w:r>
-              <w:t>turn</w:t>
-            </w:r>
-            <w:proofErr w:type="spellEnd"/>
-            <w:r>
-              <w:t>(</w:t>
-            </w:r>
-            <w:proofErr w:type="gramEnd"/>
-            <w:r>
-              <w:t xml:space="preserve">self: </w:t>
-            </w:r>
-            <w:proofErr w:type="spellStart"/>
-            <w:r>
-              <w:t>ConnectFourBoard</w:t>
-            </w:r>
-            <w:proofErr w:type="spellEnd"/>
-            <w:r>
-              <w:t>): str</w:t>
-            </w:r>
-          </w:p>
-          <w:p>
-            <w:r>
-              <w:t xml:space="preserve">+ </w:t>
-            </w:r>
-            <w:proofErr w:type="spellStart"/>
-            <w:r>
-              <w:t>switch_</w:t>
-            </w:r>
-            <w:proofErr w:type="gramStart"/>
-            <w:r>
-              <w:t>turn</w:t>
-            </w:r>
-            <w:proofErr w:type="spellEnd"/>
-            <w:r>
-              <w:t>(</w:t>
-            </w:r>
-            <w:proofErr w:type="gramEnd"/>
-            <w:r>
-              <w:t xml:space="preserve">self: </w:t>
-            </w:r>
-            <w:proofErr w:type="spellStart"/>
-            <w:r>
-              <w:t>ConnectFourBoard</w:t>
-            </w:r>
-            <w:proofErr w:type="spellEnd"/>
-            <w:r>
-              <w:t xml:space="preserve">): </w:t>
-            </w:r>
-            <w:proofErr w:type="spellStart"/>
-            <w:r>
-              <w:t>NoneType</w:t>
-            </w:r>
-            <w:proofErr w:type="spellEnd"/>
-          </w:p>
-          <w:p>
-            <w:r>
-              <w:t xml:space="preserve">+ </w:t>
-            </w:r>
-            <w:proofErr w:type="spellStart"/>
-            <w:r>
-              <w:t>check_for_</w:t>
-            </w:r>
-            <w:proofErr w:type="gramStart"/>
-            <w:r>
-              <w:t>win</w:t>
-            </w:r>
-            <w:proofErr w:type="spellEnd"/>
-            <w:r>
-              <w:t>(</w:t>
-            </w:r>
-            <w:proofErr w:type="gramEnd"/>
-            <w:r>
-              <w:t xml:space="preserve">self: </w:t>
-            </w:r>
-            <w:proofErr w:type="spellStart"/>
-            <w:r>
-              <w:t>ConnectFourBoard</w:t>
-            </w:r>
-            <w:proofErr w:type="spellEnd"/>
-            <w:r>
-              <w:t>): Bool</w:t>
-            </w:r>
-          </w:p>
-          <w:p>
-            <w:r>
-              <w:t xml:space="preserve">+ </w:t>
-            </w:r>
-            <w:proofErr w:type="spellStart"/>
-            <w:r>
-              <w:t>check_win_at_</w:t>
-            </w:r>
-            <w:proofErr w:type="gramStart"/>
-            <w:r>
-              <w:t>position</w:t>
-            </w:r>
-            <w:proofErr w:type="spellEnd"/>
-            <w:r>
-              <w:t>(</w:t>
-            </w:r>
-            <w:proofErr w:type="gramEnd"/>
-            <w:r>
-              <w:t xml:space="preserve">self: </w:t>
-            </w:r>
-            <w:proofErr w:type="spellStart"/>
-            <w:r>
-              <w:t>ConnectFourBoard</w:t>
-            </w:r>
-            <w:proofErr w:type="spellEnd"/>
-            <w:r>
-              <w:t>, row: int, col: int): Bool</w:t>
-            </w:r>
-          </w:p>
-          <w:p>
-            <w:r>
-              <w:t xml:space="preserve">+ </w:t>
-            </w:r>
-            <w:proofErr w:type="gramStart"/>
-            <w:r>
-              <w:t>alternation</w:t>
-            </w:r>
-            <w:r>
-              <w:t>(</w:t>
-            </w:r>
-            <w:proofErr w:type="gramEnd"/>
-            <w:r>
-              <w:t>self</w:t>
-            </w:r>
-            <w:r>
-              <w:t xml:space="preserve">: </w:t>
-            </w:r>
-            <w:proofErr w:type="spellStart"/>
-            <w:r>
-              <w:t>ConnectFourBoard</w:t>
-            </w:r>
-            <w:proofErr w:type="spellEnd"/>
-            <w:r>
-              <w:t xml:space="preserve">, x: int, y: int, dx: int, </w:t>
-            </w:r>
-            <w:proofErr w:type="spellStart"/>
-            <w:r>
-              <w:t>dy</w:t>
-            </w:r>
-            <w:proofErr w:type="spellEnd"/>
-            <w:r>
-              <w:t>: int)</w:t>
-            </w:r>
-            <w:r>
-              <w:t>: Bool</w:t>
-            </w:r>
-          </w:p>
-          <w:p>
-            <w:r>
-              <w:t xml:space="preserve">+ </w:t>
-            </w:r>
-            <w:proofErr w:type="spellStart"/>
-            <w:r>
-              <w:t>valid_</w:t>
-            </w:r>
-            <w:proofErr w:type="gramStart"/>
-            <w:r>
-              <w:t>move</w:t>
-            </w:r>
-            <w:proofErr w:type="spellEnd"/>
-            <w:r>
-              <w:t>(</w:t>
-            </w:r>
-            <w:proofErr w:type="gramEnd"/>
-            <w:r>
-              <w:t>self</w:t>
-            </w:r>
-            <w:r>
-              <w:t xml:space="preserve">: </w:t>
-            </w:r>
-            <w:proofErr w:type="spellStart"/>
-            <w:r>
-              <w:t>ConnectFourBoard</w:t>
-            </w:r>
-            <w:proofErr w:type="spellEnd"/>
-            <w:r>
-              <w:t>, col: int, row: int)</w:t>
-            </w:r>
-            <w:r>
-              <w:t>: Bool</w:t>
-            </w:r>
-          </w:p>
-          <w:p>
-            <w:r>
-              <w:t xml:space="preserve">+ </w:t>
-            </w:r>
-            <w:proofErr w:type="spellStart"/>
-            <w:r>
-              <w:t>is_game_</w:t>
-            </w:r>
-            <w:proofErr w:type="gramStart"/>
-            <w:r>
-              <w:t>over</w:t>
-            </w:r>
-            <w:proofErr w:type="spellEnd"/>
-            <w:r>
-              <w:t>(</w:t>
-            </w:r>
-            <w:proofErr w:type="gramEnd"/>
-            <w:r>
-              <w:t xml:space="preserve">self: </w:t>
-            </w:r>
-            <w:proofErr w:type="spellStart"/>
-            <w:r>
-              <w:t>ConnectFourBoard</w:t>
-            </w:r>
-            <w:proofErr w:type="spellEnd"/>
-            <w:r>
-              <w:t>): Bool</w:t>
-            </w:r>
-          </w:p>
-          <w:p>
-            <w:r>
-              <w:t xml:space="preserve">+ </w:t>
-            </w:r>
-            <w:proofErr w:type="spellStart"/>
-            <w:r>
-              <w:t>get_drop_</w:t>
-            </w:r>
-            <w:proofErr w:type="gramStart"/>
-            <w:r>
-              <w:t>loc</w:t>
-            </w:r>
-            <w:proofErr w:type="spellEnd"/>
-            <w:r>
-              <w:t>(</w:t>
-            </w:r>
-            <w:proofErr w:type="gramEnd"/>
-            <w:r>
-              <w:t xml:space="preserve">self: </w:t>
-            </w:r>
-            <w:proofErr w:type="spellStart"/>
-            <w:r>
-              <w:t>ConnectFourBoard</w:t>
-            </w:r>
-            <w:proofErr w:type="spellEnd"/>
-            <w:r>
-              <w:t>, column: int): int</w:t>
-            </w:r>
-          </w:p>
-          <w:p/>
-        </w:tc>
-      </w:tr>
-    </w:tbl>
-    <w:tbl>
-      <w:tblPr>
-        <w:tblStyle w:val="TableGrid"/>
         <w:tblpPr w:leftFromText="180" w:rightFromText="180" w:vertAnchor="text" w:horzAnchor="margin" w:tblpY="3591"/>
         <w:tblW w:w="10491" w:type="dxa"/>
         <w:tblLayout w:type="fixed"/>
@@ -2316,8 +1609,7 @@
             <w:pPr>
               <w:jc w:val="center"/>
             </w:pPr>
-            <w:bookmarkStart w:id="4" w:name="_Hlk24948615"/>
-            <w:bookmarkEnd w:id="3"/>
+            <w:bookmarkStart w:id="3" w:name="_Hlk24948615"/>
             <w:proofErr w:type="spellStart"/>
             <w:r>
               <w:t>TextBox</w:t>
@@ -2553,11 +1845,12 @@
           <w:tcPr>
             <w:tcW w:w="9918" w:type="dxa"/>
           </w:tcPr>
-          <w:bookmarkEnd w:id="4"/>
           <w:p>
             <w:pPr>
               <w:jc w:val="center"/>
             </w:pPr>
+            <w:bookmarkStart w:id="4" w:name="_Hlk24997388"/>
+            <w:bookmarkEnd w:id="3"/>
             <w:r>
               <w:t>Disk</w:t>
             </w:r>
@@ -3311,6 +2604,8 @@
             <w:pPr>
               <w:jc w:val="center"/>
             </w:pPr>
+            <w:bookmarkStart w:id="5" w:name="_Hlk24996263"/>
+            <w:bookmarkEnd w:id="4"/>
             <w:r>
               <w:t>Button</w:t>
             </w:r>
@@ -3394,30 +2689,6 @@
               </w:rPr>
               <w:br/>
               <w:t>- pattern: str</w:t>
-            </w:r>
-            <w:r>
-              <w:rPr>
-                <w:rFonts w:eastAsia="Times New Roman" w:cstheme="minorHAnsi"/>
-                <w:lang w:eastAsia="en-CA"/>
-              </w:rPr>
-              <w:br/>
-              <w:t xml:space="preserve">- </w:t>
-            </w:r>
-            <w:proofErr w:type="spellStart"/>
-            <w:r>
-              <w:rPr>
-                <w:rFonts w:eastAsia="Times New Roman" w:cstheme="minorHAnsi"/>
-                <w:lang w:eastAsia="en-CA"/>
-              </w:rPr>
-              <w:t>indicatorColour</w:t>
-            </w:r>
-            <w:proofErr w:type="spellEnd"/>
-            <w:r>
-              <w:rPr>
-                <w:rFonts w:eastAsia="Times New Roman" w:cstheme="minorHAnsi"/>
-                <w:lang w:eastAsia="en-CA"/>
-              </w:rPr>
-              <w:t>: str</w:t>
             </w:r>
             <w:r>
               <w:rPr>
@@ -3612,6 +2883,487 @@
         </w:tc>
       </w:tr>
     </w:tbl>
+    <w:tbl>
+      <w:tblPr>
+        <w:tblStyle w:val="TableGrid"/>
+        <w:tblpPr w:leftFromText="180" w:rightFromText="180" w:vertAnchor="text" w:horzAnchor="margin" w:tblpXSpec="right" w:tblpY="4103"/>
+        <w:tblW w:w="0" w:type="auto"/>
+        <w:tblLook w:val="04A0" w:firstRow="1" w:lastRow="0" w:firstColumn="1" w:lastColumn="0" w:noHBand="0" w:noVBand="1"/>
+      </w:tblPr>
+      <w:tblGrid>
+        <w:gridCol w:w="9350"/>
+      </w:tblGrid>
+      <w:tr>
+        <w:trPr>
+          <w:cantSplit/>
+        </w:trPr>
+        <w:tc>
+          <w:tcPr>
+            <w:tcW w:w="9350" w:type="dxa"/>
+          </w:tcPr>
+          <w:p>
+            <w:pPr>
+              <w:jc w:val="center"/>
+            </w:pPr>
+            <w:bookmarkStart w:id="6" w:name="_Hlk24948633"/>
+            <w:bookmarkEnd w:id="5"/>
+            <w:proofErr w:type="spellStart"/>
+            <w:r>
+              <w:t>ConnectFourBoard</w:t>
+            </w:r>
+            <w:proofErr w:type="spellEnd"/>
+          </w:p>
+        </w:tc>
+      </w:tr>
+      <w:tr>
+        <w:trPr>
+          <w:cantSplit/>
+        </w:trPr>
+        <w:tc>
+          <w:tcPr>
+            <w:tcW w:w="9350" w:type="dxa"/>
+          </w:tcPr>
+          <w:p>
+            <w:r>
+              <w:t xml:space="preserve">+ </w:t>
+            </w:r>
+            <w:proofErr w:type="spellStart"/>
+            <w:r>
+              <w:t>dim_row</w:t>
+            </w:r>
+            <w:proofErr w:type="spellEnd"/>
+            <w:r>
+              <w:t>: int</w:t>
+            </w:r>
+          </w:p>
+          <w:p>
+            <w:r>
+              <w:t xml:space="preserve">+ </w:t>
+            </w:r>
+            <w:proofErr w:type="spellStart"/>
+            <w:r>
+              <w:t>dim_col</w:t>
+            </w:r>
+            <w:proofErr w:type="spellEnd"/>
+            <w:r>
+              <w:t>: int</w:t>
+            </w:r>
+          </w:p>
+          <w:p>
+            <w:r>
+              <w:t>+ p1: str</w:t>
+            </w:r>
+          </w:p>
+          <w:p>
+            <w:r>
+              <w:t>+ p2: str</w:t>
+            </w:r>
+          </w:p>
+          <w:p>
+            <w:r>
+              <w:t xml:space="preserve">+ </w:t>
+            </w:r>
+            <w:proofErr w:type="spellStart"/>
+            <w:r>
+              <w:t>em</w:t>
+            </w:r>
+            <w:proofErr w:type="spellEnd"/>
+            <w:r>
+              <w:t>: str</w:t>
+            </w:r>
+          </w:p>
+          <w:p>
+            <w:r>
+              <w:t>+ turn: str</w:t>
+            </w:r>
+          </w:p>
+          <w:p>
+            <w:r>
+              <w:t>+ board: list of int</w:t>
+            </w:r>
+          </w:p>
+        </w:tc>
+      </w:tr>
+      <w:tr>
+        <w:trPr>
+          <w:cantSplit/>
+        </w:trPr>
+        <w:tc>
+          <w:tcPr>
+            <w:tcW w:w="9350" w:type="dxa"/>
+          </w:tcPr>
+          <w:p>
+            <w:r>
+              <w:t>+ _</w:t>
+            </w:r>
+            <w:proofErr w:type="spellStart"/>
+            <w:r>
+              <w:t>init</w:t>
+            </w:r>
+            <w:proofErr w:type="spellEnd"/>
+            <w:proofErr w:type="gramStart"/>
+            <w:r>
+              <w:t>_(</w:t>
+            </w:r>
+            <w:proofErr w:type="gramEnd"/>
+            <w:r>
+              <w:t xml:space="preserve">self: </w:t>
+            </w:r>
+            <w:proofErr w:type="spellStart"/>
+            <w:r>
+              <w:t>ConnectFourBoard</w:t>
+            </w:r>
+            <w:proofErr w:type="spellEnd"/>
+            <w:r>
+              <w:t xml:space="preserve">, rows: int, cols: int): </w:t>
+            </w:r>
+            <w:proofErr w:type="spellStart"/>
+            <w:r>
+              <w:t>NoneType</w:t>
+            </w:r>
+            <w:proofErr w:type="spellEnd"/>
+          </w:p>
+          <w:p>
+            <w:r>
+              <w:t xml:space="preserve">+ </w:t>
+            </w:r>
+            <w:proofErr w:type="gramStart"/>
+            <w:r>
+              <w:t>drop(</w:t>
+            </w:r>
+            <w:proofErr w:type="gramEnd"/>
+            <w:r>
+              <w:t xml:space="preserve">self: </w:t>
+            </w:r>
+            <w:proofErr w:type="spellStart"/>
+            <w:r>
+              <w:t>ConnectFourBoard</w:t>
+            </w:r>
+            <w:proofErr w:type="spellEnd"/>
+            <w:r>
+              <w:t xml:space="preserve">, col: int): </w:t>
+            </w:r>
+            <w:proofErr w:type="spellStart"/>
+            <w:r>
+              <w:t>NoneType</w:t>
+            </w:r>
+            <w:proofErr w:type="spellEnd"/>
+          </w:p>
+          <w:p>
+            <w:r>
+              <w:t xml:space="preserve">+ </w:t>
+            </w:r>
+            <w:proofErr w:type="spellStart"/>
+            <w:r>
+              <w:t>can_</w:t>
+            </w:r>
+            <w:proofErr w:type="gramStart"/>
+            <w:r>
+              <w:t>drop</w:t>
+            </w:r>
+            <w:proofErr w:type="spellEnd"/>
+            <w:r>
+              <w:t>(</w:t>
+            </w:r>
+            <w:proofErr w:type="gramEnd"/>
+            <w:r>
+              <w:t xml:space="preserve">self: </w:t>
+            </w:r>
+            <w:proofErr w:type="spellStart"/>
+            <w:r>
+              <w:t>ConnectFourBoard</w:t>
+            </w:r>
+            <w:proofErr w:type="spellEnd"/>
+            <w:r>
+              <w:t>, col: int): Bool</w:t>
+            </w:r>
+          </w:p>
+          <w:p>
+            <w:r>
+              <w:t xml:space="preserve">+ </w:t>
+            </w:r>
+            <w:proofErr w:type="spellStart"/>
+            <w:r>
+              <w:t>other_</w:t>
+            </w:r>
+            <w:proofErr w:type="gramStart"/>
+            <w:r>
+              <w:t>player</w:t>
+            </w:r>
+            <w:proofErr w:type="spellEnd"/>
+            <w:r>
+              <w:t>(</w:t>
+            </w:r>
+            <w:proofErr w:type="gramEnd"/>
+            <w:r>
+              <w:t xml:space="preserve">self: </w:t>
+            </w:r>
+            <w:proofErr w:type="spellStart"/>
+            <w:r>
+              <w:t>ConnectFourBoard</w:t>
+            </w:r>
+            <w:proofErr w:type="spellEnd"/>
+            <w:r>
+              <w:t>): str</w:t>
+            </w:r>
+          </w:p>
+          <w:p>
+            <w:r>
+              <w:t xml:space="preserve">+ </w:t>
+            </w:r>
+            <w:proofErr w:type="spellStart"/>
+            <w:r>
+              <w:t>whos_</w:t>
+            </w:r>
+            <w:proofErr w:type="gramStart"/>
+            <w:r>
+              <w:t>turn</w:t>
+            </w:r>
+            <w:proofErr w:type="spellEnd"/>
+            <w:r>
+              <w:t>(</w:t>
+            </w:r>
+            <w:proofErr w:type="gramEnd"/>
+            <w:r>
+              <w:t xml:space="preserve">self: </w:t>
+            </w:r>
+            <w:proofErr w:type="spellStart"/>
+            <w:r>
+              <w:t>ConnectFourBoard</w:t>
+            </w:r>
+            <w:proofErr w:type="spellEnd"/>
+            <w:r>
+              <w:t>): str</w:t>
+            </w:r>
+          </w:p>
+          <w:p>
+            <w:r>
+              <w:t xml:space="preserve">+ </w:t>
+            </w:r>
+            <w:proofErr w:type="spellStart"/>
+            <w:r>
+              <w:t>switch_</w:t>
+            </w:r>
+            <w:proofErr w:type="gramStart"/>
+            <w:r>
+              <w:t>turn</w:t>
+            </w:r>
+            <w:proofErr w:type="spellEnd"/>
+            <w:r>
+              <w:t>(</w:t>
+            </w:r>
+            <w:proofErr w:type="gramEnd"/>
+            <w:r>
+              <w:t xml:space="preserve">self: </w:t>
+            </w:r>
+            <w:proofErr w:type="spellStart"/>
+            <w:r>
+              <w:t>ConnectFourBoard</w:t>
+            </w:r>
+            <w:proofErr w:type="spellEnd"/>
+            <w:r>
+              <w:t xml:space="preserve">): </w:t>
+            </w:r>
+            <w:proofErr w:type="spellStart"/>
+            <w:r>
+              <w:t>NoneType</w:t>
+            </w:r>
+            <w:proofErr w:type="spellEnd"/>
+          </w:p>
+          <w:p>
+            <w:r>
+              <w:t xml:space="preserve">+ </w:t>
+            </w:r>
+            <w:proofErr w:type="spellStart"/>
+            <w:r>
+              <w:t>check_for_</w:t>
+            </w:r>
+            <w:proofErr w:type="gramStart"/>
+            <w:r>
+              <w:t>win</w:t>
+            </w:r>
+            <w:proofErr w:type="spellEnd"/>
+            <w:r>
+              <w:t>(</w:t>
+            </w:r>
+            <w:proofErr w:type="gramEnd"/>
+            <w:r>
+              <w:t xml:space="preserve">self: </w:t>
+            </w:r>
+            <w:proofErr w:type="spellStart"/>
+            <w:r>
+              <w:t>ConnectFourBoard</w:t>
+            </w:r>
+            <w:proofErr w:type="spellEnd"/>
+            <w:r>
+              <w:t>): Bool</w:t>
+            </w:r>
+          </w:p>
+          <w:p>
+            <w:r>
+              <w:t xml:space="preserve">+ </w:t>
+            </w:r>
+            <w:proofErr w:type="spellStart"/>
+            <w:r>
+              <w:t>check_win_at_</w:t>
+            </w:r>
+            <w:proofErr w:type="gramStart"/>
+            <w:r>
+              <w:t>position</w:t>
+            </w:r>
+            <w:proofErr w:type="spellEnd"/>
+            <w:r>
+              <w:t>(</w:t>
+            </w:r>
+            <w:proofErr w:type="gramEnd"/>
+            <w:r>
+              <w:t xml:space="preserve">self: </w:t>
+            </w:r>
+            <w:proofErr w:type="spellStart"/>
+            <w:r>
+              <w:t>ConnectFourBoard</w:t>
+            </w:r>
+            <w:proofErr w:type="spellEnd"/>
+            <w:r>
+              <w:t>, row: int, col: int): Bool</w:t>
+            </w:r>
+          </w:p>
+          <w:p>
+            <w:r>
+              <w:t xml:space="preserve">+ </w:t>
+            </w:r>
+            <w:proofErr w:type="gramStart"/>
+            <w:r>
+              <w:t>alternation</w:t>
+            </w:r>
+            <w:r>
+              <w:t>(</w:t>
+            </w:r>
+            <w:proofErr w:type="gramEnd"/>
+            <w:r>
+              <w:t>self</w:t>
+            </w:r>
+            <w:r>
+              <w:t xml:space="preserve">: </w:t>
+            </w:r>
+            <w:proofErr w:type="spellStart"/>
+            <w:r>
+              <w:t>ConnectFourBoard</w:t>
+            </w:r>
+            <w:proofErr w:type="spellEnd"/>
+            <w:r>
+              <w:t xml:space="preserve">, x: int, y: int, dx: int, </w:t>
+            </w:r>
+            <w:proofErr w:type="spellStart"/>
+            <w:r>
+              <w:t>dy</w:t>
+            </w:r>
+            <w:proofErr w:type="spellEnd"/>
+            <w:r>
+              <w:t>: int)</w:t>
+            </w:r>
+            <w:r>
+              <w:t>: Bool</w:t>
+            </w:r>
+          </w:p>
+          <w:p>
+            <w:r>
+              <w:t xml:space="preserve">+ </w:t>
+            </w:r>
+            <w:proofErr w:type="spellStart"/>
+            <w:r>
+              <w:t>valid_</w:t>
+            </w:r>
+            <w:proofErr w:type="gramStart"/>
+            <w:r>
+              <w:t>move</w:t>
+            </w:r>
+            <w:proofErr w:type="spellEnd"/>
+            <w:r>
+              <w:t>(</w:t>
+            </w:r>
+            <w:proofErr w:type="gramEnd"/>
+            <w:r>
+              <w:t>self</w:t>
+            </w:r>
+            <w:r>
+              <w:t xml:space="preserve">: </w:t>
+            </w:r>
+            <w:proofErr w:type="spellStart"/>
+            <w:r>
+              <w:t>ConnectFourBoard</w:t>
+            </w:r>
+            <w:proofErr w:type="spellEnd"/>
+            <w:r>
+              <w:t>, col: int, row: int)</w:t>
+            </w:r>
+            <w:r>
+              <w:t>: Bool</w:t>
+            </w:r>
+          </w:p>
+          <w:p>
+            <w:r>
+              <w:t xml:space="preserve">+ </w:t>
+            </w:r>
+            <w:proofErr w:type="spellStart"/>
+            <w:r>
+              <w:t>is_game_</w:t>
+            </w:r>
+            <w:proofErr w:type="gramStart"/>
+            <w:r>
+              <w:t>over</w:t>
+            </w:r>
+            <w:proofErr w:type="spellEnd"/>
+            <w:r>
+              <w:t>(</w:t>
+            </w:r>
+            <w:proofErr w:type="gramEnd"/>
+            <w:r>
+              <w:t xml:space="preserve">self: </w:t>
+            </w:r>
+            <w:proofErr w:type="spellStart"/>
+            <w:r>
+              <w:t>ConnectFourBoard</w:t>
+            </w:r>
+            <w:proofErr w:type="spellEnd"/>
+            <w:r>
+              <w:t>): Bool</w:t>
+            </w:r>
+          </w:p>
+          <w:p>
+            <w:r>
+              <w:t xml:space="preserve">+ </w:t>
+            </w:r>
+            <w:proofErr w:type="spellStart"/>
+            <w:r>
+              <w:t>get_drop_</w:t>
+            </w:r>
+            <w:proofErr w:type="gramStart"/>
+            <w:r>
+              <w:t>loc</w:t>
+            </w:r>
+            <w:proofErr w:type="spellEnd"/>
+            <w:r>
+              <w:t>(</w:t>
+            </w:r>
+            <w:proofErr w:type="gramEnd"/>
+            <w:r>
+              <w:t xml:space="preserve">self: </w:t>
+            </w:r>
+            <w:proofErr w:type="spellStart"/>
+            <w:r>
+              <w:t>ConnectFourBoard</w:t>
+            </w:r>
+            <w:proofErr w:type="spellEnd"/>
+            <w:r>
+              <w:t>, column: int): int</w:t>
+            </w:r>
+          </w:p>
+          <w:p/>
+        </w:tc>
+      </w:tr>
+    </w:tbl>
+    <w:bookmarkEnd w:id="6"/>
     <w:p>
       <w:r>
         <w:rPr>
@@ -3658,12 +3410,14 @@
                                 <w:lang w:val="en-US"/>
                               </w:rPr>
                             </w:pPr>
+                            <w:bookmarkStart w:id="7" w:name="_GoBack"/>
                             <w:r>
                               <w:rPr>
                                 <w:lang w:val="en-US"/>
                               </w:rPr>
                               <w:t>2…3</w:t>
                             </w:r>
+                            <w:bookmarkEnd w:id="7"/>
                           </w:p>
                         </w:txbxContent>
                       </wps:txbx>
@@ -3693,12 +3447,14 @@
                           <w:lang w:val="en-US"/>
                         </w:rPr>
                       </w:pPr>
+                      <w:bookmarkStart w:id="8" w:name="_GoBack"/>
                       <w:r>
                         <w:rPr>
                           <w:lang w:val="en-US"/>
                         </w:rPr>
                         <w:t>2…3</w:t>
                       </w:r>
+                      <w:bookmarkEnd w:id="8"/>
                     </w:p>
                   </w:txbxContent>
                 </v:textbox>
@@ -5355,7 +5111,7 @@
 </file>
 
 <file path=customXml/itemProps1.xml><?xml version="1.0" encoding="utf-8"?>
-<ds:datastoreItem xmlns:ds="http://schemas.openxmlformats.org/officeDocument/2006/customXml" ds:itemID="{6833ED08-B9F4-4B66-85E2-62F9C4970DB7}">
+<ds:datastoreItem xmlns:ds="http://schemas.openxmlformats.org/officeDocument/2006/customXml" ds:itemID="{F22507B6-AA49-427C-B939-D81EE9E73651}">
   <ds:schemaRefs>
     <ds:schemaRef ds:uri="http://schemas.openxmlformats.org/officeDocument/2006/bibliography"/>
   </ds:schemaRefs>

</xml_diff>